<commit_message>
modifying the link to my portfolio
</commit_message>
<xml_diff>
--- a/src/assets/images/My Resume.docx
+++ b/src/assets/images/My Resume.docx
@@ -117,65 +117,68 @@
                 <w:color w:val="000000"/>
               </w:rPr>
             </w:pPr>
+            <w:hyperlink r:id="rId8" w:history="1">
+              <w:r>
+                <w:rPr>
+                  <w:rStyle w:val="Lienhypertexte"/>
+                  <w:rFonts w:ascii="STIX Two Text" w:eastAsia="Noto Sans JP" w:hAnsi="STIX Two Text" w:cs="Noto Sans"/>
+                </w:rPr>
+                <w:t>Portfolio Website</w:t>
+              </w:r>
+            </w:hyperlink>
+            <w:r>
+              <w:rPr>
+                <w:rFonts w:ascii="STIX Two Text" w:eastAsia="Noto Sans JP" w:hAnsi="STIX Two Text" w:cs="Noto Sans"/>
+                <w:color w:val="2E74B5" w:themeColor="accent5" w:themeShade="BF"/>
+              </w:rPr>
+              <w:t xml:space="preserve">  </w:t>
+            </w:r>
+            <w:r>
+              <w:rPr>
+                <w:rFonts w:ascii="STIX Two Text" w:eastAsia="Noto Sans JP" w:hAnsi="STIX Two Text" w:cs="Noto Sans"/>
+                <w:color w:val="2E74B5" w:themeColor="accent5" w:themeShade="BF"/>
+              </w:rPr>
+              <w:t xml:space="preserve"> </w:t>
+            </w:r>
+            <w:r>
+              <w:rPr>
+                <w:rFonts w:ascii="STIX Two Text" w:eastAsia="Noto Sans JP" w:hAnsi="STIX Two Text" w:cs="Noto Sans"/>
+                <w:color w:val="2F5496" w:themeColor="accent1" w:themeShade="BF"/>
+              </w:rPr>
+              <w:t>+</w:t>
+            </w:r>
+            <w:r>
+              <w:rPr>
+                <w:rFonts w:ascii="STIX Two Text" w:eastAsia="Noto Sans JP" w:hAnsi="STIX Two Text" w:cs="Noto Sans"/>
+                <w:color w:val="2F5496" w:themeColor="accent1" w:themeShade="BF"/>
+              </w:rPr>
+              <w:t xml:space="preserve">   </w:t>
+            </w:r>
+            <w:proofErr w:type="spellStart"/>
             <w:r>
               <w:rPr>
                 <w:rFonts w:ascii="STIX Two Text" w:eastAsia="Noto Sans JP" w:hAnsi="STIX Two Text" w:cs="Noto Sans"/>
                 <w:color w:val="2E74B5" w:themeColor="accent5" w:themeShade="BF"/>
                 <w:u w:val="single"/>
               </w:rPr>
-              <w:t>Portfolio Website</w:t>
-            </w:r>
+              <w:t>Github</w:t>
+            </w:r>
+            <w:proofErr w:type="spellEnd"/>
             <w:r>
               <w:rPr>
                 <w:rFonts w:ascii="STIX Two Text" w:eastAsia="Noto Sans JP" w:hAnsi="STIX Two Text" w:cs="Noto Sans"/>
                 <w:color w:val="2E74B5" w:themeColor="accent5" w:themeShade="BF"/>
               </w:rPr>
-              <w:t xml:space="preserve">  </w:t>
-            </w:r>
-            <w:r>
-              <w:rPr>
-                <w:rFonts w:ascii="STIX Two Text" w:eastAsia="Noto Sans JP" w:hAnsi="STIX Two Text" w:cs="Noto Sans"/>
-                <w:color w:val="2E74B5" w:themeColor="accent5" w:themeShade="BF"/>
-              </w:rPr>
-              <w:t xml:space="preserve"> </w:t>
-            </w:r>
-            <w:r>
-              <w:rPr>
-                <w:rFonts w:ascii="STIX Two Text" w:eastAsia="Noto Sans JP" w:hAnsi="STIX Two Text" w:cs="Noto Sans"/>
-                <w:color w:val="2F5496" w:themeColor="accent1" w:themeShade="BF"/>
-              </w:rPr>
-              <w:t>+</w:t>
-            </w:r>
-            <w:r>
-              <w:rPr>
-                <w:rFonts w:ascii="STIX Two Text" w:eastAsia="Noto Sans JP" w:hAnsi="STIX Two Text" w:cs="Noto Sans"/>
-                <w:color w:val="2F5496" w:themeColor="accent1" w:themeShade="BF"/>
-              </w:rPr>
               <w:t xml:space="preserve">   </w:t>
             </w:r>
             <w:r>
               <w:rPr>
                 <w:rFonts w:ascii="STIX Two Text" w:eastAsia="Noto Sans JP" w:hAnsi="STIX Two Text" w:cs="Noto Sans"/>
-                <w:color w:val="2E74B5" w:themeColor="accent5" w:themeShade="BF"/>
-                <w:u w:val="single"/>
-              </w:rPr>
-              <w:t>Github</w:t>
-            </w:r>
-            <w:r>
-              <w:rPr>
-                <w:rFonts w:ascii="STIX Two Text" w:eastAsia="Noto Sans JP" w:hAnsi="STIX Two Text" w:cs="Noto Sans"/>
-                <w:color w:val="2E74B5" w:themeColor="accent5" w:themeShade="BF"/>
-              </w:rPr>
-              <w:t xml:space="preserve">   </w:t>
-            </w:r>
-            <w:r>
-              <w:rPr>
-                <w:rFonts w:ascii="STIX Two Text" w:eastAsia="Noto Sans JP" w:hAnsi="STIX Two Text" w:cs="Noto Sans"/>
                 <w:color w:val="000000"/>
               </w:rPr>
               <w:t xml:space="preserve">+    </w:t>
             </w:r>
-            <w:hyperlink r:id="rId8" w:history="1">
+            <w:hyperlink r:id="rId9" w:history="1">
               <w:r>
                 <w:rPr>
                   <w:rStyle w:val="Lienhypertexte"/>
@@ -242,6 +245,8 @@
               </w:rPr>
               <w:t>SKILLS</w:t>
             </w:r>
+            <w:bookmarkStart w:id="0" w:name="_GoBack"/>
+            <w:bookmarkEnd w:id="0"/>
           </w:p>
         </w:tc>
       </w:tr>
@@ -1643,8 +1648,6 @@
                 <w:szCs w:val="24"/>
               </w:rPr>
             </w:pPr>
-            <w:bookmarkStart w:id="0" w:name="_GoBack"/>
-            <w:bookmarkEnd w:id="0"/>
           </w:p>
           <w:p>
             <w:pPr>
@@ -2220,12 +2223,12 @@
       </w:pPr>
     </w:p>
     <w:sectPr>
-      <w:headerReference w:type="even" r:id="rId9"/>
-      <w:headerReference w:type="default" r:id="rId10"/>
-      <w:footerReference w:type="even" r:id="rId11"/>
-      <w:footerReference w:type="default" r:id="rId12"/>
-      <w:headerReference w:type="first" r:id="rId13"/>
-      <w:footerReference w:type="first" r:id="rId14"/>
+      <w:headerReference w:type="even" r:id="rId10"/>
+      <w:headerReference w:type="default" r:id="rId11"/>
+      <w:footerReference w:type="even" r:id="rId12"/>
+      <w:footerReference w:type="default" r:id="rId13"/>
+      <w:headerReference w:type="first" r:id="rId14"/>
+      <w:footerReference w:type="first" r:id="rId15"/>
       <w:pgSz w:w="12240" w:h="15840" w:code="1"/>
       <w:pgMar w:top="567" w:right="567" w:bottom="284" w:left="567" w:header="0" w:footer="0" w:gutter="0"/>
       <w:cols w:space="708"/>
@@ -4266,7 +4269,7 @@
 </file>
 
 <file path=customXml/itemProps1.xml><?xml version="1.0" encoding="utf-8"?>
-<ds:datastoreItem xmlns:ds="http://schemas.openxmlformats.org/officeDocument/2006/customXml" ds:itemID="{E0DA0DB4-C9D4-477A-8DF8-29E9A1DDB474}">
+<ds:datastoreItem xmlns:ds="http://schemas.openxmlformats.org/officeDocument/2006/customXml" ds:itemID="{2C2BA7A0-BBB9-4EAB-8907-4A1987579D32}">
   <ds:schemaRefs>
     <ds:schemaRef ds:uri="http://schemas.openxmlformats.org/officeDocument/2006/bibliography"/>
   </ds:schemaRefs>

</xml_diff>